<commit_message>
construct the project sencond
</commit_message>
<xml_diff>
--- a/数据挖掘作业2 实验报告.docx
+++ b/数据挖掘作业2 实验报告.docx
@@ -51,6 +51,40 @@
         </w:rPr>
         <w:t>报告</w:t>
       </w:r>
+    </w:p>
+    <w:p>
+      <w:pPr>
+        <w:jc w:val="center"/>
+        <w:rPr>
+          <w:rFonts w:hint="eastAsia"/>
+        </w:rPr>
+      </w:pPr>
+      <w:r>
+        <w:rPr>
+          <w:rFonts w:hint="eastAsia"/>
+        </w:rPr>
+        <w:t>姓名：严西敏</w:t>
+      </w:r>
+      <w:r>
+        <w:rPr>
+          <w:rFonts w:hint="eastAsia"/>
+        </w:rPr>
+        <w:t xml:space="preserve"> </w:t>
+      </w:r>
+      <w:r>
+        <w:rPr>
+          <w:rFonts w:hint="eastAsia"/>
+        </w:rPr>
+        <w:t>学号：</w:t>
+      </w:r>
+      <w:r>
+        <w:rPr>
+          <w:rFonts w:hint="eastAsia"/>
+        </w:rPr>
+        <w:t>2120151051</w:t>
+      </w:r>
+      <w:bookmarkStart w:id="0" w:name="_GoBack"/>
+      <w:bookmarkEnd w:id="0"/>
     </w:p>
     <w:p>
       <w:pPr>
@@ -2035,43 +2069,35 @@
         <w:rPr>
           <w:rFonts w:hint="eastAsia"/>
         </w:rPr>
+        <w:t>实验结果分析</w:t>
+      </w:r>
+    </w:p>
+    <w:p>
+      <w:r>
+        <w:tab/>
+      </w:r>
+      <w:r>
+        <w:rPr>
+          <w:rFonts w:hint="eastAsia"/>
+        </w:rPr>
+        <w:t>由上述的实验结果可以看到，本算法可以快速地找出满足置信度和支持度限制的规则。</w:t>
+      </w:r>
+    </w:p>
+    <w:p>
+      <w:pPr>
+        <w:pStyle w:val="2"/>
+      </w:pPr>
+      <w:r>
+        <w:rPr>
+          <w:rFonts w:hint="eastAsia"/>
+        </w:rPr>
         <w:lastRenderedPageBreak/>
-        <w:t>实验结果分析</w:t>
-      </w:r>
-    </w:p>
-    <w:p>
-      <w:pPr>
-        <w:rPr>
-          <w:rFonts w:hint="eastAsia"/>
-        </w:rPr>
-      </w:pPr>
-      <w:r>
-        <w:tab/>
-      </w:r>
-      <w:r>
-        <w:rPr>
-          <w:rFonts w:hint="eastAsia"/>
-        </w:rPr>
-        <w:t>由上述的实验结果可以看到，本算法可以快速地找出满足置信度和支持度限制的规则。</w:t>
-      </w:r>
-    </w:p>
-    <w:p>
-      <w:pPr>
-        <w:pStyle w:val="2"/>
-      </w:pPr>
-      <w:r>
-        <w:rPr>
-          <w:rFonts w:hint="eastAsia"/>
-        </w:rPr>
         <w:t>可视化展示</w:t>
       </w:r>
     </w:p>
     <w:p>
       <w:pPr>
         <w:ind w:firstLine="420"/>
-        <w:rPr>
-          <w:rFonts w:hint="eastAsia"/>
-        </w:rPr>
       </w:pPr>
       <w:r>
         <w:rPr>
@@ -2079,15 +2105,10 @@
         </w:rPr>
         <w:t>以下是挖掘出来的支持度和置信度的分布图。</w:t>
       </w:r>
-      <w:bookmarkStart w:id="0" w:name="_GoBack"/>
-      <w:bookmarkEnd w:id="0"/>
     </w:p>
     <w:p>
       <w:pPr>
         <w:pStyle w:val="a4"/>
-        <w:rPr>
-          <w:rFonts w:hint="eastAsia"/>
-        </w:rPr>
       </w:pPr>
       <w:r>
         <w:rPr>

</xml_diff>